<commit_message>
Update relational schemas and their functional dependencies
</commit_message>
<xml_diff>
--- a/TermProjectPart2.docx
+++ b/TermProjectPart2.docx
@@ -27,10 +27,7 @@
     <w:p/>
     <w:p>
       <w:r>
-        <w:t>Relational Schema</w:t>
-      </w:r>
-      <w:r>
-        <w:t>s:</w:t>
+        <w:t>Relational Schemas:</w:t>
       </w:r>
     </w:p>
     <w:p/>
@@ -68,12 +65,20 @@
           <w:rFonts w:ascii="Menlo" w:hAnsi="Menlo" w:cs="Menlo"/>
         </w:rPr>
       </w:pPr>
+      <w:proofErr w:type="spellStart"/>
       <w:proofErr w:type="gramStart"/>
       <w:r>
         <w:rPr>
           <w:rFonts w:ascii="Menlo" w:hAnsi="Menlo" w:cs="Menlo"/>
         </w:rPr>
-        <w:t>meal(</w:t>
+        <w:t>mealPlan</w:t>
+      </w:r>
+      <w:proofErr w:type="spellEnd"/>
+      <w:r>
+        <w:rPr>
+          <w:rFonts w:ascii="Menlo" w:hAnsi="Menlo" w:cs="Menlo"/>
+        </w:rPr>
+        <w:t>(</w:t>
       </w:r>
       <w:proofErr w:type="gramEnd"/>
       <w:r>
@@ -89,97 +94,17 @@
         </w:rPr>
         <w:t xml:space="preserve">, </w:t>
       </w:r>
-      <w:proofErr w:type="spellStart"/>
-      <w:r>
-        <w:rPr>
-          <w:rFonts w:ascii="Menlo" w:hAnsi="Menlo" w:cs="Menlo"/>
-        </w:rPr>
-        <w:t>mealName</w:t>
-      </w:r>
-      <w:proofErr w:type="spellEnd"/>
-      <w:r>
-        <w:rPr>
-          <w:rFonts w:ascii="Menlo" w:hAnsi="Menlo" w:cs="Menlo"/>
-        </w:rPr>
-        <w:t>)</w:t>
-      </w:r>
-    </w:p>
-    <w:p>
-      <w:pPr>
-        <w:rPr>
-          <w:rFonts w:ascii="Menlo" w:hAnsi="Menlo" w:cs="Menlo"/>
-        </w:rPr>
-      </w:pPr>
-      <w:proofErr w:type="spellStart"/>
-      <w:proofErr w:type="gramStart"/>
-      <w:r>
-        <w:rPr>
-          <w:rFonts w:ascii="Menlo" w:hAnsi="Menlo" w:cs="Menlo"/>
-        </w:rPr>
-        <w:t>mealPlan</w:t>
-      </w:r>
-      <w:proofErr w:type="spellEnd"/>
-      <w:r>
-        <w:rPr>
-          <w:rFonts w:ascii="Menlo" w:hAnsi="Menlo" w:cs="Menlo"/>
-        </w:rPr>
-        <w:t>(</w:t>
-      </w:r>
-      <w:proofErr w:type="gramEnd"/>
-      <w:r>
-        <w:rPr>
-          <w:rFonts w:ascii="Menlo" w:hAnsi="Menlo" w:cs="Menlo"/>
-          <w:u w:val="single"/>
-        </w:rPr>
-        <w:t>ID</w:t>
-      </w:r>
-      <w:r>
-        <w:rPr>
-          <w:rFonts w:ascii="Menlo" w:hAnsi="Menlo" w:cs="Menlo"/>
-        </w:rPr>
-        <w:t>, breakfast, lunch, dinner, date)</w:t>
-      </w:r>
-    </w:p>
-    <w:p>
-      <w:pPr>
-        <w:rPr>
-          <w:rFonts w:ascii="Menlo" w:hAnsi="Menlo" w:cs="Menlo"/>
-        </w:rPr>
-      </w:pPr>
-      <w:proofErr w:type="gramStart"/>
-      <w:r>
-        <w:rPr>
-          <w:rFonts w:ascii="Menlo" w:hAnsi="Menlo" w:cs="Menlo"/>
-        </w:rPr>
-        <w:t>user(</w:t>
-      </w:r>
-      <w:proofErr w:type="gramEnd"/>
-      <w:r>
-        <w:rPr>
-          <w:rFonts w:ascii="Menlo" w:hAnsi="Menlo" w:cs="Menlo"/>
-          <w:u w:val="single"/>
-        </w:rPr>
-        <w:t>ID</w:t>
-      </w:r>
-      <w:r>
-        <w:rPr>
-          <w:rFonts w:ascii="Menlo" w:hAnsi="Menlo" w:cs="Menlo"/>
-        </w:rPr>
-        <w:t xml:space="preserve">, username, password, </w:t>
-      </w:r>
-      <w:proofErr w:type="spellStart"/>
-      <w:r>
-        <w:rPr>
-          <w:rFonts w:ascii="Menlo" w:hAnsi="Menlo" w:cs="Menlo"/>
-        </w:rPr>
-        <w:t>firstName</w:t>
-      </w:r>
-      <w:proofErr w:type="spellEnd"/>
-      <w:r>
-        <w:rPr>
-          <w:rFonts w:ascii="Menlo" w:hAnsi="Menlo" w:cs="Menlo"/>
-        </w:rPr>
-        <w:t>)</w:t>
+      <w:r>
+        <w:rPr>
+          <w:rFonts w:ascii="Menlo" w:hAnsi="Menlo" w:cs="Menlo"/>
+        </w:rPr>
+        <w:t>type</w:t>
+      </w:r>
+      <w:r>
+        <w:rPr>
+          <w:rFonts w:ascii="Menlo" w:hAnsi="Menlo" w:cs="Menlo"/>
+        </w:rPr>
+        <w:t>, date)</w:t>
       </w:r>
     </w:p>
     <w:p>
@@ -268,6 +193,12 @@
         </w:rPr>
         <w:t>recipeMeal</w:t>
       </w:r>
+      <w:r>
+        <w:rPr>
+          <w:rFonts w:ascii="Menlo" w:hAnsi="Menlo" w:cs="Menlo"/>
+        </w:rPr>
+        <w:t>Plan</w:t>
+      </w:r>
       <w:proofErr w:type="spellEnd"/>
       <w:r>
         <w:rPr>
@@ -297,172 +228,21 @@
           <w:rFonts w:ascii="Menlo" w:hAnsi="Menlo" w:cs="Menlo"/>
           <w:u w:val="single"/>
         </w:rPr>
-        <w:t>mealID</w:t>
-      </w:r>
-      <w:proofErr w:type="spellEnd"/>
-      <w:r>
-        <w:rPr>
-          <w:rFonts w:ascii="Menlo" w:hAnsi="Menlo" w:cs="Menlo"/>
-        </w:rPr>
-        <w:t>)</w:t>
-      </w:r>
-    </w:p>
-    <w:p>
-      <w:pPr>
-        <w:rPr>
-          <w:rFonts w:ascii="Menlo" w:hAnsi="Menlo" w:cs="Menlo"/>
-        </w:rPr>
-      </w:pPr>
-      <w:proofErr w:type="spellStart"/>
-      <w:proofErr w:type="gramStart"/>
-      <w:r>
-        <w:rPr>
-          <w:rFonts w:ascii="Menlo" w:hAnsi="Menlo" w:cs="Menlo"/>
-        </w:rPr>
-        <w:t>mealPlanMeal</w:t>
-      </w:r>
-      <w:proofErr w:type="spellEnd"/>
-      <w:r>
-        <w:rPr>
-          <w:rFonts w:ascii="Menlo" w:hAnsi="Menlo" w:cs="Menlo"/>
-        </w:rPr>
-        <w:t>(</w:t>
-      </w:r>
-      <w:proofErr w:type="spellStart"/>
-      <w:proofErr w:type="gramEnd"/>
-      <w:r>
-        <w:rPr>
-          <w:rFonts w:ascii="Menlo" w:hAnsi="Menlo" w:cs="Menlo"/>
-          <w:u w:val="single"/>
-        </w:rPr>
-        <w:t>mealPlanID</w:t>
-      </w:r>
-      <w:proofErr w:type="spellEnd"/>
-      <w:r>
-        <w:rPr>
-          <w:rFonts w:ascii="Menlo" w:hAnsi="Menlo" w:cs="Menlo"/>
-        </w:rPr>
-        <w:t>,</w:t>
-      </w:r>
-      <w:r>
-        <w:rPr>
-          <w:rFonts w:ascii="Menlo" w:hAnsi="Menlo" w:cs="Menlo"/>
-        </w:rPr>
-        <w:t xml:space="preserve"> </w:t>
-      </w:r>
-      <w:proofErr w:type="spellStart"/>
-      <w:r>
-        <w:rPr>
-          <w:rFonts w:ascii="Menlo" w:hAnsi="Menlo" w:cs="Menlo"/>
-          <w:u w:val="single"/>
-        </w:rPr>
-        <w:t>mealID</w:t>
-      </w:r>
-      <w:proofErr w:type="spellEnd"/>
-      <w:r>
-        <w:rPr>
-          <w:rFonts w:ascii="Menlo" w:hAnsi="Menlo" w:cs="Menlo"/>
-        </w:rPr>
-        <w:t>)</w:t>
-      </w:r>
-    </w:p>
-    <w:p>
-      <w:pPr>
-        <w:rPr>
-          <w:rFonts w:ascii="Menlo" w:hAnsi="Menlo" w:cs="Menlo"/>
-        </w:rPr>
-      </w:pPr>
-      <w:proofErr w:type="spellStart"/>
-      <w:proofErr w:type="gramStart"/>
-      <w:r>
-        <w:rPr>
-          <w:rFonts w:ascii="Menlo" w:hAnsi="Menlo" w:cs="Menlo"/>
-        </w:rPr>
-        <w:t>mealPlanUser</w:t>
-      </w:r>
-      <w:proofErr w:type="spellEnd"/>
-      <w:r>
-        <w:rPr>
-          <w:rFonts w:ascii="Menlo" w:hAnsi="Menlo" w:cs="Menlo"/>
-        </w:rPr>
-        <w:t>(</w:t>
-      </w:r>
-      <w:proofErr w:type="spellStart"/>
-      <w:proofErr w:type="gramEnd"/>
-      <w:r>
-        <w:rPr>
-          <w:rFonts w:ascii="Menlo" w:hAnsi="Menlo" w:cs="Menlo"/>
-          <w:u w:val="single"/>
-        </w:rPr>
-        <w:t>mealPlanID</w:t>
-      </w:r>
-      <w:proofErr w:type="spellEnd"/>
-      <w:r>
-        <w:rPr>
-          <w:rFonts w:ascii="Menlo" w:hAnsi="Menlo" w:cs="Menlo"/>
-        </w:rPr>
-        <w:t xml:space="preserve">, </w:t>
-      </w:r>
-      <w:proofErr w:type="spellStart"/>
-      <w:r>
-        <w:rPr>
-          <w:rFonts w:ascii="Menlo" w:hAnsi="Menlo" w:cs="Menlo"/>
-          <w:u w:val="single"/>
-        </w:rPr>
-        <w:t>userID</w:t>
-      </w:r>
-      <w:proofErr w:type="spellEnd"/>
-      <w:r>
-        <w:rPr>
-          <w:rFonts w:ascii="Menlo" w:hAnsi="Menlo" w:cs="Menlo"/>
-        </w:rPr>
-        <w:t>)</w:t>
-      </w:r>
-    </w:p>
-    <w:p>
-      <w:pPr>
-        <w:rPr>
-          <w:rFonts w:ascii="Menlo" w:hAnsi="Menlo" w:cs="Menlo"/>
-        </w:rPr>
-      </w:pPr>
-      <w:proofErr w:type="spellStart"/>
-      <w:proofErr w:type="gramStart"/>
-      <w:r>
-        <w:rPr>
-          <w:rFonts w:ascii="Menlo" w:hAnsi="Menlo" w:cs="Menlo"/>
-        </w:rPr>
-        <w:t>userFridge</w:t>
-      </w:r>
-      <w:proofErr w:type="spellEnd"/>
-      <w:r>
-        <w:rPr>
-          <w:rFonts w:ascii="Menlo" w:hAnsi="Menlo" w:cs="Menlo"/>
-        </w:rPr>
-        <w:t>(</w:t>
-      </w:r>
-      <w:proofErr w:type="spellStart"/>
-      <w:proofErr w:type="gramEnd"/>
-      <w:r>
-        <w:rPr>
-          <w:rFonts w:ascii="Menlo" w:hAnsi="Menlo" w:cs="Menlo"/>
-          <w:u w:val="single"/>
-        </w:rPr>
-        <w:t>userID</w:t>
-      </w:r>
-      <w:proofErr w:type="spellEnd"/>
-      <w:r>
-        <w:rPr>
-          <w:rFonts w:ascii="Menlo" w:hAnsi="Menlo" w:cs="Menlo"/>
-        </w:rPr>
-        <w:t xml:space="preserve">, </w:t>
-      </w:r>
-      <w:proofErr w:type="spellStart"/>
-      <w:r>
-        <w:rPr>
-          <w:rFonts w:ascii="Menlo" w:hAnsi="Menlo" w:cs="Menlo"/>
-          <w:u w:val="single"/>
-        </w:rPr>
-        <w:t>fridgeID</w:t>
+        <w:t>meal</w:t>
+      </w:r>
+      <w:r>
+        <w:rPr>
+          <w:rFonts w:ascii="Menlo" w:hAnsi="Menlo" w:cs="Menlo"/>
+          <w:u w:val="single"/>
+        </w:rPr>
+        <w:t>Plan</w:t>
+      </w:r>
+      <w:r>
+        <w:rPr>
+          <w:rFonts w:ascii="Menlo" w:hAnsi="Menlo" w:cs="Menlo"/>
+          <w:u w:val="single"/>
+        </w:rPr>
+        <w:t>ID</w:t>
       </w:r>
       <w:proofErr w:type="spellEnd"/>
       <w:r>
@@ -647,27 +427,6 @@
           <w:rFonts w:ascii="Menlo" w:hAnsi="Menlo" w:cs="Menlo"/>
         </w:rPr>
       </w:pPr>
-      <w:r>
-        <w:rPr>
-          <w:rFonts w:ascii="Menlo" w:hAnsi="Menlo" w:cs="Menlo"/>
-        </w:rPr>
-        <w:t xml:space="preserve">meal: ID -&gt; </w:t>
-      </w:r>
-      <w:proofErr w:type="spellStart"/>
-      <w:r>
-        <w:rPr>
-          <w:rFonts w:ascii="Menlo" w:hAnsi="Menlo" w:cs="Menlo"/>
-        </w:rPr>
-        <w:t>mealName</w:t>
-      </w:r>
-      <w:proofErr w:type="spellEnd"/>
-    </w:p>
-    <w:p>
-      <w:pPr>
-        <w:rPr>
-          <w:rFonts w:ascii="Menlo" w:hAnsi="Menlo" w:cs="Menlo"/>
-        </w:rPr>
-      </w:pPr>
       <w:proofErr w:type="spellStart"/>
       <w:r>
         <w:rPr>
@@ -680,29 +439,20 @@
         <w:rPr>
           <w:rFonts w:ascii="Menlo" w:hAnsi="Menlo" w:cs="Menlo"/>
         </w:rPr>
-        <w:t>: ID -&gt; breakfast, lunch, dinner, date</w:t>
-      </w:r>
-    </w:p>
-    <w:p>
-      <w:pPr>
-        <w:rPr>
-          <w:rFonts w:ascii="Menlo" w:hAnsi="Menlo" w:cs="Menlo"/>
-        </w:rPr>
-      </w:pPr>
-      <w:r>
-        <w:rPr>
-          <w:rFonts w:ascii="Menlo" w:hAnsi="Menlo" w:cs="Menlo"/>
-        </w:rPr>
-        <w:t xml:space="preserve">user: ID -&gt; username, password, </w:t>
-      </w:r>
-      <w:proofErr w:type="spellStart"/>
-      <w:r>
-        <w:rPr>
-          <w:rFonts w:ascii="Menlo" w:hAnsi="Menlo" w:cs="Menlo"/>
-        </w:rPr>
-        <w:t>firstName</w:t>
-      </w:r>
-      <w:proofErr w:type="spellEnd"/>
+        <w:t xml:space="preserve">: ID -&gt; </w:t>
+      </w:r>
+      <w:r>
+        <w:rPr>
+          <w:rFonts w:ascii="Menlo" w:hAnsi="Menlo" w:cs="Menlo"/>
+        </w:rPr>
+        <w:t>type</w:t>
+      </w:r>
+      <w:r>
+        <w:rPr>
+          <w:rFonts w:ascii="Menlo" w:hAnsi="Menlo" w:cs="Menlo"/>
+        </w:rPr>
+        <w:t>, date</w:t>
+      </w:r>
     </w:p>
     <w:p>
       <w:pPr>
@@ -733,13 +483,7 @@
         <w:rPr>
           <w:rFonts w:ascii="Menlo" w:hAnsi="Menlo" w:cs="Menlo"/>
         </w:rPr>
-        <w:t>food: ID -&gt; name, group</w:t>
-      </w:r>
-      <w:r>
-        <w:rPr>
-          <w:rFonts w:ascii="Menlo" w:hAnsi="Menlo" w:cs="Menlo"/>
-        </w:rPr>
-        <w:t>, calories, sugar, protein, sodium, fat, cholesterol, carbs</w:t>
+        <w:t>food: ID -&gt; name, group, calories, sugar, protein, sodium, fat, cholesterol, carbs</w:t>
       </w:r>
     </w:p>
     <w:p>
@@ -755,6 +499,12 @@
         </w:rPr>
         <w:t>recipeMeal</w:t>
       </w:r>
+      <w:r>
+        <w:rPr>
+          <w:rFonts w:ascii="Menlo" w:hAnsi="Menlo" w:cs="Menlo"/>
+        </w:rPr>
+        <w:t>Plan</w:t>
+      </w:r>
       <w:proofErr w:type="spellEnd"/>
       <w:r>
         <w:rPr>
@@ -774,69 +524,6 @@
         <w:rPr>
           <w:rFonts w:ascii="Menlo" w:hAnsi="Menlo" w:cs="Menlo"/>
         </w:rPr>
-        <w:t>mealPlanMeal</w:t>
-      </w:r>
-      <w:proofErr w:type="spellEnd"/>
-      <w:r>
-        <w:rPr>
-          <w:rFonts w:ascii="Menlo" w:hAnsi="Menlo" w:cs="Menlo"/>
-        </w:rPr>
-        <w:t>: N/A</w:t>
-      </w:r>
-    </w:p>
-    <w:p>
-      <w:pPr>
-        <w:rPr>
-          <w:rFonts w:ascii="Menlo" w:hAnsi="Menlo" w:cs="Menlo"/>
-        </w:rPr>
-      </w:pPr>
-      <w:proofErr w:type="spellStart"/>
-      <w:r>
-        <w:rPr>
-          <w:rFonts w:ascii="Menlo" w:hAnsi="Menlo" w:cs="Menlo"/>
-        </w:rPr>
-        <w:t>mealPlanUser</w:t>
-      </w:r>
-      <w:proofErr w:type="spellEnd"/>
-      <w:r>
-        <w:rPr>
-          <w:rFonts w:ascii="Menlo" w:hAnsi="Menlo" w:cs="Menlo"/>
-        </w:rPr>
-        <w:t>: N/A</w:t>
-      </w:r>
-    </w:p>
-    <w:p>
-      <w:pPr>
-        <w:rPr>
-          <w:rFonts w:ascii="Menlo" w:hAnsi="Menlo" w:cs="Menlo"/>
-        </w:rPr>
-      </w:pPr>
-      <w:proofErr w:type="spellStart"/>
-      <w:r>
-        <w:rPr>
-          <w:rFonts w:ascii="Menlo" w:hAnsi="Menlo" w:cs="Menlo"/>
-        </w:rPr>
-        <w:t>userFridge</w:t>
-      </w:r>
-      <w:proofErr w:type="spellEnd"/>
-      <w:r>
-        <w:rPr>
-          <w:rFonts w:ascii="Menlo" w:hAnsi="Menlo" w:cs="Menlo"/>
-        </w:rPr>
-        <w:t>: N/A</w:t>
-      </w:r>
-    </w:p>
-    <w:p>
-      <w:pPr>
-        <w:rPr>
-          <w:rFonts w:ascii="Menlo" w:hAnsi="Menlo" w:cs="Menlo"/>
-        </w:rPr>
-      </w:pPr>
-      <w:proofErr w:type="spellStart"/>
-      <w:r>
-        <w:rPr>
-          <w:rFonts w:ascii="Menlo" w:hAnsi="Menlo" w:cs="Menlo"/>
-        </w:rPr>
         <w:t>fridgeFood</w:t>
       </w:r>
       <w:proofErr w:type="spellEnd"/>
@@ -874,13 +561,7 @@
         <w:rPr>
           <w:rFonts w:ascii="Menlo" w:hAnsi="Menlo" w:cs="Menlo"/>
         </w:rPr>
-        <w:t xml:space="preserve"> -&gt; </w:t>
-      </w:r>
-      <w:r>
-        <w:rPr>
-          <w:rFonts w:ascii="Menlo" w:hAnsi="Menlo" w:cs="Menlo"/>
-        </w:rPr>
-        <w:t>quantity</w:t>
+        <w:t xml:space="preserve"> -&gt; quantity</w:t>
       </w:r>
     </w:p>
     <w:p>
@@ -931,13 +612,7 @@
         <w:rPr>
           <w:rFonts w:ascii="Menlo" w:hAnsi="Menlo" w:cs="Menlo"/>
         </w:rPr>
-        <w:t xml:space="preserve"> -&gt; </w:t>
-      </w:r>
-      <w:r>
-        <w:rPr>
-          <w:rFonts w:ascii="Menlo" w:hAnsi="Menlo" w:cs="Menlo"/>
-        </w:rPr>
-        <w:t>quantity</w:t>
+        <w:t xml:space="preserve"> -&gt; quantity</w:t>
       </w:r>
     </w:p>
     <w:p/>

</xml_diff>